<commit_message>
Ucitavanje trenera i pocetak stranice za treninge i kreiranje treninga
</commit_message>
<xml_diff>
--- a/Zadatak.docx
+++ b/Zadatak.docx
@@ -187,10 +187,7 @@
         </w:numPr>
       </w:pPr>
       <w:r>
-        <w:t>Brisanje</w:t>
-      </w:r>
-      <w:r>
-        <w:t xml:space="preserve"> primarnih, ukljucuji I liste pomocnih podataka po potrebi?</w:t>
+        <w:t>Brisanje primarnih, ukljucuji I liste pomocnih podataka po potrebi?</w:t>
       </w:r>
     </w:p>
     <w:p>
@@ -214,16 +211,7 @@
         </w:numPr>
       </w:pPr>
       <w:r>
-        <w:t>Poništavanje i ponovno izvršavanje komande izvršene nad instancama primarnih</w:t>
-      </w:r>
-      <w:r>
-        <w:t xml:space="preserve"> </w:t>
-      </w:r>
-      <w:r>
-        <w:t>podataka (undo/redo)</w:t>
-      </w:r>
-      <w:r>
-        <w:t xml:space="preserve"> = </w:t>
+        <w:t xml:space="preserve">Poništavanje i ponovno izvršavanje komande izvršene nad instancama primarnih podataka (undo/redo) = </w:t>
       </w:r>
       <w:r>
         <w:rPr>
@@ -406,6 +394,227 @@
       </w:pPr>
       <w:r>
         <w:t>Da li se to odnosi na inicijalnog admina u bazi?</w:t>
+      </w:r>
+    </w:p>
+    <w:p/>
+    <w:p/>
+    <w:p/>
+    <w:p/>
+    <w:p>
+      <w:pPr>
+        <w:pStyle w:val="ListParagraph"/>
+        <w:numPr>
+          <w:ilvl w:val="0"/>
+          <w:numId w:val="5"/>
+        </w:numPr>
+      </w:pPr>
+      <w:r>
+        <w:lastRenderedPageBreak/>
+        <w:t>Sign in, sign out.</w:t>
+      </w:r>
+    </w:p>
+    <w:p>
+      <w:pPr>
+        <w:pStyle w:val="ListParagraph"/>
+        <w:numPr>
+          <w:ilvl w:val="0"/>
+          <w:numId w:val="5"/>
+        </w:numPr>
+      </w:pPr>
+      <w:r>
+        <w:t>Glavni admin u bazi.</w:t>
+      </w:r>
+    </w:p>
+    <w:p>
+      <w:pPr>
+        <w:pStyle w:val="ListParagraph"/>
+        <w:numPr>
+          <w:ilvl w:val="0"/>
+          <w:numId w:val="5"/>
+        </w:numPr>
+      </w:pPr>
+      <w:r>
+        <w:t>Admin kreira druge korisnike.</w:t>
+      </w:r>
+    </w:p>
+    <w:p>
+      <w:pPr>
+        <w:pStyle w:val="ListParagraph"/>
+        <w:numPr>
+          <w:ilvl w:val="0"/>
+          <w:numId w:val="5"/>
+        </w:numPr>
+      </w:pPr>
+      <w:r>
+        <w:t>Admin izvrsava ostale akcije.</w:t>
+      </w:r>
+    </w:p>
+    <w:p>
+      <w:pPr>
+        <w:pStyle w:val="ListParagraph"/>
+        <w:numPr>
+          <w:ilvl w:val="0"/>
+          <w:numId w:val="5"/>
+        </w:numPr>
+      </w:pPr>
+      <w:r>
+        <w:t>Moze biti vise admin.</w:t>
+      </w:r>
+    </w:p>
+    <w:p>
+      <w:pPr>
+        <w:pStyle w:val="ListParagraph"/>
+        <w:numPr>
+          <w:ilvl w:val="0"/>
+          <w:numId w:val="5"/>
+        </w:numPr>
+      </w:pPr>
+      <w:r>
+        <w:t>Svaki korisnik moze da izmeni svoje osnovne podatke : ime I prezime.</w:t>
+      </w:r>
+    </w:p>
+    <w:p>
+      <w:pPr>
+        <w:pStyle w:val="ListParagraph"/>
+        <w:numPr>
+          <w:ilvl w:val="0"/>
+          <w:numId w:val="5"/>
+        </w:numPr>
+      </w:pPr>
+      <w:r>
+        <w:t>Prikaz svih instance zelene klase, sa pomocnim prikazima instance ostalih klasa.</w:t>
+      </w:r>
+    </w:p>
+    <w:p>
+      <w:pPr>
+        <w:pStyle w:val="ListParagraph"/>
+        <w:numPr>
+          <w:ilvl w:val="0"/>
+          <w:numId w:val="5"/>
+        </w:numPr>
+      </w:pPr>
+      <w:r>
+        <w:t>Pretragu primarnih zelenih podataka po zadatom uslovu.</w:t>
+      </w:r>
+    </w:p>
+    <w:p>
+      <w:pPr>
+        <w:pStyle w:val="ListParagraph"/>
+        <w:numPr>
+          <w:ilvl w:val="0"/>
+          <w:numId w:val="5"/>
+        </w:numPr>
+      </w:pPr>
+      <w:r>
+        <w:t>Dodavanje novih instance zelenih I pomocnih podataka po potrebi.</w:t>
+      </w:r>
+    </w:p>
+    <w:p>
+      <w:pPr>
+        <w:pStyle w:val="ListParagraph"/>
+        <w:numPr>
+          <w:ilvl w:val="0"/>
+          <w:numId w:val="5"/>
+        </w:numPr>
+      </w:pPr>
+      <w:r>
+        <w:t xml:space="preserve">Izmenu </w:t>
+      </w:r>
+      <w:r>
+        <w:t>–––––</w:t>
+      </w:r>
+      <w:r>
+        <w:t>–||</w:t>
+      </w:r>
+      <w:r>
+        <w:t>––––––</w:t>
+      </w:r>
+    </w:p>
+    <w:p>
+      <w:pPr>
+        <w:pStyle w:val="ListParagraph"/>
+        <w:numPr>
+          <w:ilvl w:val="0"/>
+          <w:numId w:val="5"/>
+        </w:numPr>
+      </w:pPr>
+      <w:r>
+        <w:t xml:space="preserve">Brisanje </w:t>
+      </w:r>
+      <w:r>
+        <w:t>––––––||––––––</w:t>
+      </w:r>
+    </w:p>
+    <w:p>
+      <w:pPr>
+        <w:pStyle w:val="ListParagraph"/>
+        <w:numPr>
+          <w:ilvl w:val="0"/>
+          <w:numId w:val="5"/>
+        </w:numPr>
+      </w:pPr>
+      <w:r>
+        <w:t>Undo – redo nad treiranje novih treninga.</w:t>
+      </w:r>
+    </w:p>
+    <w:p>
+      <w:pPr>
+        <w:pStyle w:val="ListParagraph"/>
+        <w:numPr>
+          <w:ilvl w:val="0"/>
+          <w:numId w:val="5"/>
+        </w:numPr>
+      </w:pPr>
+      <w:r>
+        <w:t>Dugme za refresh.</w:t>
+      </w:r>
+    </w:p>
+    <w:p>
+      <w:pPr>
+        <w:pStyle w:val="ListParagraph"/>
+        <w:numPr>
+          <w:ilvl w:val="0"/>
+          <w:numId w:val="5"/>
+        </w:numPr>
+      </w:pPr>
+      <w:r>
+        <w:t>Problrm trasakcije.</w:t>
+      </w:r>
+    </w:p>
+    <w:p>
+      <w:pPr>
+        <w:pStyle w:val="ListParagraph"/>
+        <w:numPr>
+          <w:ilvl w:val="0"/>
+          <w:numId w:val="5"/>
+        </w:numPr>
+      </w:pPr>
+      <w:r>
+        <w:t>Logovanje akcija sa log4net bibliotekom.</w:t>
+      </w:r>
+    </w:p>
+    <w:p>
+      <w:pPr>
+        <w:pStyle w:val="ListParagraph"/>
+        <w:numPr>
+          <w:ilvl w:val="0"/>
+          <w:numId w:val="5"/>
+        </w:numPr>
+      </w:pPr>
+      <w:r>
+        <w:t>Klijent treba da vidi sve svoje dogadjaje.</w:t>
+      </w:r>
+    </w:p>
+    <w:p>
+      <w:pPr>
+        <w:pStyle w:val="ListParagraph"/>
+        <w:numPr>
+          <w:ilvl w:val="0"/>
+          <w:numId w:val="5"/>
+        </w:numPr>
+      </w:pPr>
+      <w:r>
+        <w:t>Provera da li postoji glavni admin u bazi, 2 trenera. Ako ne postoji doda ih.</w:t>
       </w:r>
       <w:bookmarkStart w:id="0" w:name="_GoBack"/>
       <w:bookmarkEnd w:id="0"/>
@@ -650,7 +859,7 @@
   <w:abstractNum w:abstractNumId="2" w15:restartNumberingAfterBreak="0">
     <w:nsid w:val="32C60F16"/>
     <w:multiLevelType w:val="hybridMultilevel"/>
-    <w:tmpl w:val="29724624"/>
+    <w:tmpl w:val="99CA8A7A"/>
     <w:lvl w:ilvl="0" w:tplc="04090001">
       <w:start w:val="1"/>
       <w:numFmt w:val="bullet"/>
@@ -1126,6 +1335,7 @@
     <w:lsdException w:name="HTML Sample" w:semiHidden="1" w:unhideWhenUsed="1"/>
     <w:lsdException w:name="HTML Typewriter" w:semiHidden="1" w:unhideWhenUsed="1"/>
     <w:lsdException w:name="HTML Variable" w:semiHidden="1" w:unhideWhenUsed="1"/>
+    <w:lsdException w:name="Normal Table" w:semiHidden="1" w:unhideWhenUsed="1"/>
     <w:lsdException w:name="annotation subject" w:semiHidden="1" w:unhideWhenUsed="1"/>
     <w:lsdException w:name="No List" w:semiHidden="1" w:unhideWhenUsed="1"/>
     <w:lsdException w:name="Outline List 1" w:semiHidden="1" w:unhideWhenUsed="1"/>
@@ -1168,8 +1378,11 @@
     <w:lsdException w:name="Table Contemporary" w:semiHidden="1" w:unhideWhenUsed="1"/>
     <w:lsdException w:name="Table Elegant" w:semiHidden="1" w:unhideWhenUsed="1"/>
     <w:lsdException w:name="Table Professional" w:semiHidden="1" w:unhideWhenUsed="1"/>
+    <w:lsdException w:name="Table Subtle 1" w:semiHidden="1" w:unhideWhenUsed="1"/>
     <w:lsdException w:name="Table Subtle 2" w:semiHidden="1" w:unhideWhenUsed="1"/>
     <w:lsdException w:name="Table Web 1" w:semiHidden="1" w:unhideWhenUsed="1"/>
+    <w:lsdException w:name="Table Web 2" w:semiHidden="1" w:unhideWhenUsed="1"/>
+    <w:lsdException w:name="Table Web 3" w:semiHidden="1" w:unhideWhenUsed="1"/>
     <w:lsdException w:name="Balloon Text" w:semiHidden="1" w:unhideWhenUsed="1"/>
     <w:lsdException w:name="Table Grid" w:uiPriority="39"/>
     <w:lsdException w:name="Table Theme" w:semiHidden="1" w:unhideWhenUsed="1"/>

</xml_diff>

<commit_message>
Kreiranje useru trening preko undo redo komande
</commit_message>
<xml_diff>
--- a/Zadatak.docx
+++ b/Zadatak.docx
@@ -11,7 +11,87 @@
         </w:numPr>
       </w:pPr>
       <w:r>
-        <w:t>Instance primarnih zelenih klasa su server? Znaci da moze biti vise od jednog servera pokrenuto?</w:t>
+        <w:t xml:space="preserve">Instance </w:t>
+      </w:r>
+      <w:proofErr w:type="spellStart"/>
+      <w:r>
+        <w:t>primarnih</w:t>
+      </w:r>
+      <w:proofErr w:type="spellEnd"/>
+      <w:r>
+        <w:t xml:space="preserve"> </w:t>
+      </w:r>
+      <w:proofErr w:type="spellStart"/>
+      <w:r>
+        <w:t>zelenih</w:t>
+      </w:r>
+      <w:proofErr w:type="spellEnd"/>
+      <w:r>
+        <w:t xml:space="preserve"> </w:t>
+      </w:r>
+      <w:proofErr w:type="spellStart"/>
+      <w:r>
+        <w:t>klasa</w:t>
+      </w:r>
+      <w:proofErr w:type="spellEnd"/>
+      <w:r>
+        <w:t xml:space="preserve"> </w:t>
+      </w:r>
+      <w:proofErr w:type="spellStart"/>
+      <w:r>
+        <w:t>su</w:t>
+      </w:r>
+      <w:proofErr w:type="spellEnd"/>
+      <w:r>
+        <w:t xml:space="preserve"> server? </w:t>
+      </w:r>
+      <w:proofErr w:type="spellStart"/>
+      <w:r>
+        <w:t>Znaci</w:t>
+      </w:r>
+      <w:proofErr w:type="spellEnd"/>
+      <w:r>
+        <w:t xml:space="preserve"> da </w:t>
+      </w:r>
+      <w:proofErr w:type="spellStart"/>
+      <w:r>
+        <w:t>moze</w:t>
+      </w:r>
+      <w:proofErr w:type="spellEnd"/>
+      <w:r>
+        <w:t xml:space="preserve"> </w:t>
+      </w:r>
+      <w:proofErr w:type="spellStart"/>
+      <w:r>
+        <w:t>biti</w:t>
+      </w:r>
+      <w:proofErr w:type="spellEnd"/>
+      <w:r>
+        <w:t xml:space="preserve"> vise od </w:t>
+      </w:r>
+      <w:proofErr w:type="spellStart"/>
+      <w:r>
+        <w:t>jednog</w:t>
+      </w:r>
+      <w:proofErr w:type="spellEnd"/>
+      <w:r>
+        <w:t xml:space="preserve"> </w:t>
+      </w:r>
+      <w:proofErr w:type="spellStart"/>
+      <w:r>
+        <w:t>servera</w:t>
+      </w:r>
+      <w:proofErr w:type="spellEnd"/>
+      <w:r>
+        <w:t xml:space="preserve"> </w:t>
+      </w:r>
+      <w:proofErr w:type="spellStart"/>
+      <w:r>
+        <w:t>pokrenuto</w:t>
+      </w:r>
+      <w:proofErr w:type="spellEnd"/>
+      <w:r>
+        <w:t>?</w:t>
       </w:r>
     </w:p>
     <w:p>
@@ -23,7 +103,63 @@
         </w:numPr>
       </w:pPr>
       <w:r>
-        <w:t>Sta predstavlju instance pomocnih klasa? Su to klijenti, odnosno vezbaci?</w:t>
+        <w:t xml:space="preserve">Sta </w:t>
+      </w:r>
+      <w:proofErr w:type="spellStart"/>
+      <w:r>
+        <w:t>predstavlju</w:t>
+      </w:r>
+      <w:proofErr w:type="spellEnd"/>
+      <w:r>
+        <w:t xml:space="preserve"> instance </w:t>
+      </w:r>
+      <w:proofErr w:type="spellStart"/>
+      <w:r>
+        <w:t>pomocnih</w:t>
+      </w:r>
+      <w:proofErr w:type="spellEnd"/>
+      <w:r>
+        <w:t xml:space="preserve"> </w:t>
+      </w:r>
+      <w:proofErr w:type="spellStart"/>
+      <w:r>
+        <w:t>klasa</w:t>
+      </w:r>
+      <w:proofErr w:type="spellEnd"/>
+      <w:r>
+        <w:t xml:space="preserve">? </w:t>
+      </w:r>
+      <w:proofErr w:type="spellStart"/>
+      <w:r>
+        <w:t>Su</w:t>
+      </w:r>
+      <w:proofErr w:type="spellEnd"/>
+      <w:r>
+        <w:t xml:space="preserve"> to </w:t>
+      </w:r>
+      <w:proofErr w:type="spellStart"/>
+      <w:r>
+        <w:t>klijenti</w:t>
+      </w:r>
+      <w:proofErr w:type="spellEnd"/>
+      <w:r>
+        <w:t xml:space="preserve">, </w:t>
+      </w:r>
+      <w:proofErr w:type="spellStart"/>
+      <w:r>
+        <w:t>odnosno</w:t>
+      </w:r>
+      <w:proofErr w:type="spellEnd"/>
+      <w:r>
+        <w:t xml:space="preserve"> </w:t>
+      </w:r>
+      <w:proofErr w:type="spellStart"/>
+      <w:r>
+        <w:t>vezbaci</w:t>
+      </w:r>
+      <w:proofErr w:type="spellEnd"/>
+      <w:r>
+        <w:t>?</w:t>
       </w:r>
     </w:p>
     <w:p>
@@ -55,7 +191,23 @@
         </w:numPr>
       </w:pPr>
       <w:r>
-        <w:t xml:space="preserve">U bazi postoji admin/admin </w:t>
+        <w:t xml:space="preserve">U </w:t>
+      </w:r>
+      <w:proofErr w:type="spellStart"/>
+      <w:r>
+        <w:t>bazi</w:t>
+      </w:r>
+      <w:proofErr w:type="spellEnd"/>
+      <w:r>
+        <w:t xml:space="preserve"> </w:t>
+      </w:r>
+      <w:proofErr w:type="spellStart"/>
+      <w:r>
+        <w:t>postoji</w:t>
+      </w:r>
+      <w:proofErr w:type="spellEnd"/>
+      <w:r>
+        <w:t xml:space="preserve"> admin/admin </w:t>
       </w:r>
     </w:p>
     <w:p>
@@ -67,8 +219,29 @@
         </w:numPr>
       </w:pPr>
       <w:r>
-        <w:t>Administrator dodaje druge korisnike</w:t>
-      </w:r>
+        <w:t xml:space="preserve">Administrator </w:t>
+      </w:r>
+      <w:proofErr w:type="spellStart"/>
+      <w:r>
+        <w:t>dodaje</w:t>
+      </w:r>
+      <w:proofErr w:type="spellEnd"/>
+      <w:r>
+        <w:t xml:space="preserve"> </w:t>
+      </w:r>
+      <w:proofErr w:type="spellStart"/>
+      <w:r>
+        <w:t>druge</w:t>
+      </w:r>
+      <w:proofErr w:type="spellEnd"/>
+      <w:r>
+        <w:t xml:space="preserve"> </w:t>
+      </w:r>
+      <w:proofErr w:type="spellStart"/>
+      <w:r>
+        <w:t>korisnike</w:t>
+      </w:r>
+      <w:proofErr w:type="spellEnd"/>
     </w:p>
     <w:p>
       <w:pPr>
@@ -79,8 +252,37 @@
         </w:numPr>
       </w:pPr>
       <w:r>
-        <w:t>Administrator moze da izvrsava sve akcije</w:t>
-      </w:r>
+        <w:t xml:space="preserve">Administrator </w:t>
+      </w:r>
+      <w:proofErr w:type="spellStart"/>
+      <w:r>
+        <w:t>moze</w:t>
+      </w:r>
+      <w:proofErr w:type="spellEnd"/>
+      <w:r>
+        <w:t xml:space="preserve"> da </w:t>
+      </w:r>
+      <w:proofErr w:type="spellStart"/>
+      <w:r>
+        <w:t>izvrsava</w:t>
+      </w:r>
+      <w:proofErr w:type="spellEnd"/>
+      <w:r>
+        <w:t xml:space="preserve"> </w:t>
+      </w:r>
+      <w:proofErr w:type="spellStart"/>
+      <w:r>
+        <w:t>sve</w:t>
+      </w:r>
+      <w:proofErr w:type="spellEnd"/>
+      <w:r>
+        <w:t xml:space="preserve"> </w:t>
+      </w:r>
+      <w:proofErr w:type="spellStart"/>
+      <w:r>
+        <w:t>akcije</w:t>
+      </w:r>
+      <w:proofErr w:type="spellEnd"/>
     </w:p>
     <w:p>
       <w:pPr>
@@ -90,9 +292,27 @@
           <w:numId w:val="4"/>
         </w:numPr>
       </w:pPr>
-      <w:r>
-        <w:t>Moze biti vise admina</w:t>
-      </w:r>
+      <w:proofErr w:type="spellStart"/>
+      <w:r>
+        <w:t>Moze</w:t>
+      </w:r>
+      <w:proofErr w:type="spellEnd"/>
+      <w:r>
+        <w:t xml:space="preserve"> </w:t>
+      </w:r>
+      <w:proofErr w:type="spellStart"/>
+      <w:r>
+        <w:t>biti</w:t>
+      </w:r>
+      <w:proofErr w:type="spellEnd"/>
+      <w:r>
+        <w:t xml:space="preserve"> vise </w:t>
+      </w:r>
+      <w:proofErr w:type="spellStart"/>
+      <w:r>
+        <w:t>admina</w:t>
+      </w:r>
+      <w:proofErr w:type="spellEnd"/>
     </w:p>
     <w:p>
       <w:pPr>
@@ -103,7 +323,151 @@
         </w:numPr>
       </w:pPr>
       <w:r>
-        <w:t>Da li kad se admin/admin uloguje I kreira novog korisnika odredjuje da li je on admin ili user posto moze da postoji vise admina, a ne odredjuje kako se zadaje uloga novonastallog korsnika?</w:t>
+        <w:t xml:space="preserve">Da li </w:t>
+      </w:r>
+      <w:proofErr w:type="spellStart"/>
+      <w:r>
+        <w:t>kad</w:t>
+      </w:r>
+      <w:proofErr w:type="spellEnd"/>
+      <w:r>
+        <w:t xml:space="preserve"> se admin/admin </w:t>
+      </w:r>
+      <w:proofErr w:type="spellStart"/>
+      <w:r>
+        <w:t>uloguje</w:t>
+      </w:r>
+      <w:proofErr w:type="spellEnd"/>
+      <w:r>
+        <w:t xml:space="preserve"> I </w:t>
+      </w:r>
+      <w:proofErr w:type="spellStart"/>
+      <w:r>
+        <w:t>kreira</w:t>
+      </w:r>
+      <w:proofErr w:type="spellEnd"/>
+      <w:r>
+        <w:t xml:space="preserve"> </w:t>
+      </w:r>
+      <w:proofErr w:type="spellStart"/>
+      <w:r>
+        <w:t>novog</w:t>
+      </w:r>
+      <w:proofErr w:type="spellEnd"/>
+      <w:r>
+        <w:t xml:space="preserve"> </w:t>
+      </w:r>
+      <w:proofErr w:type="spellStart"/>
+      <w:r>
+        <w:t>korisnika</w:t>
+      </w:r>
+      <w:proofErr w:type="spellEnd"/>
+      <w:r>
+        <w:t xml:space="preserve"> </w:t>
+      </w:r>
+      <w:proofErr w:type="spellStart"/>
+      <w:r>
+        <w:t>odredjuje</w:t>
+      </w:r>
+      <w:proofErr w:type="spellEnd"/>
+      <w:r>
+        <w:t xml:space="preserve"> da li je on admin </w:t>
+      </w:r>
+      <w:proofErr w:type="spellStart"/>
+      <w:r>
+        <w:t>ili</w:t>
+      </w:r>
+      <w:proofErr w:type="spellEnd"/>
+      <w:r>
+        <w:t xml:space="preserve"> user </w:t>
+      </w:r>
+      <w:proofErr w:type="spellStart"/>
+      <w:r>
+        <w:t>posto</w:t>
+      </w:r>
+      <w:proofErr w:type="spellEnd"/>
+      <w:r>
+        <w:t xml:space="preserve"> </w:t>
+      </w:r>
+      <w:proofErr w:type="spellStart"/>
+      <w:r>
+        <w:t>moze</w:t>
+      </w:r>
+      <w:proofErr w:type="spellEnd"/>
+      <w:r>
+        <w:t xml:space="preserve"> da </w:t>
+      </w:r>
+      <w:proofErr w:type="spellStart"/>
+      <w:r>
+        <w:t>postoji</w:t>
+      </w:r>
+      <w:proofErr w:type="spellEnd"/>
+      <w:r>
+        <w:t xml:space="preserve"> vise </w:t>
+      </w:r>
+      <w:proofErr w:type="spellStart"/>
+      <w:r>
+        <w:t>admina</w:t>
+      </w:r>
+      <w:proofErr w:type="spellEnd"/>
+      <w:r>
+        <w:t xml:space="preserve">, a </w:t>
+      </w:r>
+      <w:proofErr w:type="spellStart"/>
+      <w:r>
+        <w:t>ne</w:t>
+      </w:r>
+      <w:proofErr w:type="spellEnd"/>
+      <w:r>
+        <w:t xml:space="preserve"> </w:t>
+      </w:r>
+      <w:proofErr w:type="spellStart"/>
+      <w:r>
+        <w:t>odredjuje</w:t>
+      </w:r>
+      <w:proofErr w:type="spellEnd"/>
+      <w:r>
+        <w:t xml:space="preserve"> </w:t>
+      </w:r>
+      <w:proofErr w:type="spellStart"/>
+      <w:r>
+        <w:t>kako</w:t>
+      </w:r>
+      <w:proofErr w:type="spellEnd"/>
+      <w:r>
+        <w:t xml:space="preserve"> se </w:t>
+      </w:r>
+      <w:proofErr w:type="spellStart"/>
+      <w:r>
+        <w:t>zadaje</w:t>
+      </w:r>
+      <w:proofErr w:type="spellEnd"/>
+      <w:r>
+        <w:t xml:space="preserve"> </w:t>
+      </w:r>
+      <w:proofErr w:type="spellStart"/>
+      <w:r>
+        <w:t>uloga</w:t>
+      </w:r>
+      <w:proofErr w:type="spellEnd"/>
+      <w:r>
+        <w:t xml:space="preserve"> </w:t>
+      </w:r>
+      <w:proofErr w:type="spellStart"/>
+      <w:r>
+        <w:t>novonastallog</w:t>
+      </w:r>
+      <w:proofErr w:type="spellEnd"/>
+      <w:r>
+        <w:t xml:space="preserve"> </w:t>
+      </w:r>
+      <w:proofErr w:type="spellStart"/>
+      <w:r>
+        <w:t>korsnika</w:t>
+      </w:r>
+      <w:proofErr w:type="spellEnd"/>
+      <w:r>
+        <w:t>?</w:t>
       </w:r>
     </w:p>
     <w:p>
@@ -114,8 +478,85 @@
           <w:numId w:val="4"/>
         </w:numPr>
       </w:pPr>
-      <w:r>
-        <w:t>Ako moze da postoji vise admina, da li to znaci da svaki moze da kreira novog korisnika?</w:t>
+      <w:proofErr w:type="spellStart"/>
+      <w:r>
+        <w:t>Ako</w:t>
+      </w:r>
+      <w:proofErr w:type="spellEnd"/>
+      <w:r>
+        <w:t xml:space="preserve"> </w:t>
+      </w:r>
+      <w:proofErr w:type="spellStart"/>
+      <w:r>
+        <w:t>moze</w:t>
+      </w:r>
+      <w:proofErr w:type="spellEnd"/>
+      <w:r>
+        <w:t xml:space="preserve"> da </w:t>
+      </w:r>
+      <w:proofErr w:type="spellStart"/>
+      <w:r>
+        <w:t>postoji</w:t>
+      </w:r>
+      <w:proofErr w:type="spellEnd"/>
+      <w:r>
+        <w:t xml:space="preserve"> vise </w:t>
+      </w:r>
+      <w:proofErr w:type="spellStart"/>
+      <w:r>
+        <w:t>admina</w:t>
+      </w:r>
+      <w:proofErr w:type="spellEnd"/>
+      <w:r>
+        <w:t xml:space="preserve">, da li to </w:t>
+      </w:r>
+      <w:proofErr w:type="spellStart"/>
+      <w:r>
+        <w:t>znaci</w:t>
+      </w:r>
+      <w:proofErr w:type="spellEnd"/>
+      <w:r>
+        <w:t xml:space="preserve"> da </w:t>
+      </w:r>
+      <w:proofErr w:type="spellStart"/>
+      <w:r>
+        <w:t>svaki</w:t>
+      </w:r>
+      <w:proofErr w:type="spellEnd"/>
+      <w:r>
+        <w:t xml:space="preserve"> </w:t>
+      </w:r>
+      <w:proofErr w:type="spellStart"/>
+      <w:r>
+        <w:t>moze</w:t>
+      </w:r>
+      <w:proofErr w:type="spellEnd"/>
+      <w:r>
+        <w:t xml:space="preserve"> da </w:t>
+      </w:r>
+      <w:proofErr w:type="spellStart"/>
+      <w:r>
+        <w:t>kreira</w:t>
+      </w:r>
+      <w:proofErr w:type="spellEnd"/>
+      <w:r>
+        <w:t xml:space="preserve"> </w:t>
+      </w:r>
+      <w:proofErr w:type="spellStart"/>
+      <w:r>
+        <w:t>novog</w:t>
+      </w:r>
+      <w:proofErr w:type="spellEnd"/>
+      <w:r>
+        <w:t xml:space="preserve"> </w:t>
+      </w:r>
+      <w:proofErr w:type="spellStart"/>
+      <w:r>
+        <w:t>korisnika</w:t>
+      </w:r>
+      <w:proofErr w:type="spellEnd"/>
+      <w:r>
+        <w:t>?</w:t>
       </w:r>
     </w:p>
     <w:p>
@@ -126,8 +567,77 @@
           <w:numId w:val="4"/>
         </w:numPr>
       </w:pPr>
-      <w:r>
-        <w:t>Svaki korisnik moze da izmeni svoje osnovne podatke (ime I prezime)</w:t>
+      <w:proofErr w:type="spellStart"/>
+      <w:r>
+        <w:t>Svaki</w:t>
+      </w:r>
+      <w:proofErr w:type="spellEnd"/>
+      <w:r>
+        <w:t xml:space="preserve"> </w:t>
+      </w:r>
+      <w:proofErr w:type="spellStart"/>
+      <w:r>
+        <w:t>korisnik</w:t>
+      </w:r>
+      <w:proofErr w:type="spellEnd"/>
+      <w:r>
+        <w:t xml:space="preserve"> </w:t>
+      </w:r>
+      <w:proofErr w:type="spellStart"/>
+      <w:r>
+        <w:t>moze</w:t>
+      </w:r>
+      <w:proofErr w:type="spellEnd"/>
+      <w:r>
+        <w:t xml:space="preserve"> da </w:t>
+      </w:r>
+      <w:proofErr w:type="spellStart"/>
+      <w:r>
+        <w:t>izmeni</w:t>
+      </w:r>
+      <w:proofErr w:type="spellEnd"/>
+      <w:r>
+        <w:t xml:space="preserve"> </w:t>
+      </w:r>
+      <w:proofErr w:type="spellStart"/>
+      <w:r>
+        <w:t>svoje</w:t>
+      </w:r>
+      <w:proofErr w:type="spellEnd"/>
+      <w:r>
+        <w:t xml:space="preserve"> </w:t>
+      </w:r>
+      <w:proofErr w:type="spellStart"/>
+      <w:r>
+        <w:t>osnovne</w:t>
+      </w:r>
+      <w:proofErr w:type="spellEnd"/>
+      <w:r>
+        <w:t xml:space="preserve"> </w:t>
+      </w:r>
+      <w:proofErr w:type="spellStart"/>
+      <w:r>
+        <w:t>podatke</w:t>
+      </w:r>
+      <w:proofErr w:type="spellEnd"/>
+      <w:r>
+        <w:t xml:space="preserve"> (</w:t>
+      </w:r>
+      <w:proofErr w:type="spellStart"/>
+      <w:r>
+        <w:t>ime</w:t>
+      </w:r>
+      <w:proofErr w:type="spellEnd"/>
+      <w:r>
+        <w:t xml:space="preserve"> I </w:t>
+      </w:r>
+      <w:proofErr w:type="spellStart"/>
+      <w:r>
+        <w:t>prezime</w:t>
+      </w:r>
+      <w:proofErr w:type="spellEnd"/>
+      <w:r>
+        <w:t>)</w:t>
       </w:r>
     </w:p>
     <w:p>
@@ -138,8 +648,85 @@
           <w:numId w:val="4"/>
         </w:numPr>
       </w:pPr>
-      <w:r>
-        <w:t>Prikaz svih instance primarne (zelene) klase, sa  pomocnim prikazima instance ostalih klasa?</w:t>
+      <w:proofErr w:type="spellStart"/>
+      <w:r>
+        <w:t>Prikaz</w:t>
+      </w:r>
+      <w:proofErr w:type="spellEnd"/>
+      <w:r>
+        <w:t xml:space="preserve"> </w:t>
+      </w:r>
+      <w:proofErr w:type="spellStart"/>
+      <w:r>
+        <w:t>svih</w:t>
+      </w:r>
+      <w:proofErr w:type="spellEnd"/>
+      <w:r>
+        <w:t xml:space="preserve"> instance </w:t>
+      </w:r>
+      <w:proofErr w:type="spellStart"/>
+      <w:r>
+        <w:t>primarne</w:t>
+      </w:r>
+      <w:proofErr w:type="spellEnd"/>
+      <w:r>
+        <w:t xml:space="preserve"> (</w:t>
+      </w:r>
+      <w:proofErr w:type="spellStart"/>
+      <w:r>
+        <w:t>zelene</w:t>
+      </w:r>
+      <w:proofErr w:type="spellEnd"/>
+      <w:r>
+        <w:t xml:space="preserve">) </w:t>
+      </w:r>
+      <w:proofErr w:type="spellStart"/>
+      <w:r>
+        <w:t>klase</w:t>
+      </w:r>
+      <w:proofErr w:type="spellEnd"/>
+      <w:r>
+        <w:t xml:space="preserve">, </w:t>
+      </w:r>
+      <w:proofErr w:type="spellStart"/>
+      <w:r>
+        <w:t>sa</w:t>
+      </w:r>
+      <w:proofErr w:type="spellEnd"/>
+      <w:r>
+        <w:t xml:space="preserve">  </w:t>
+      </w:r>
+      <w:proofErr w:type="spellStart"/>
+      <w:r>
+        <w:t>pomocnim</w:t>
+      </w:r>
+      <w:proofErr w:type="spellEnd"/>
+      <w:r>
+        <w:t xml:space="preserve"> </w:t>
+      </w:r>
+      <w:proofErr w:type="spellStart"/>
+      <w:r>
+        <w:t>prikazima</w:t>
+      </w:r>
+      <w:proofErr w:type="spellEnd"/>
+      <w:r>
+        <w:t xml:space="preserve"> instance </w:t>
+      </w:r>
+      <w:proofErr w:type="spellStart"/>
+      <w:r>
+        <w:t>ostalih</w:t>
+      </w:r>
+      <w:proofErr w:type="spellEnd"/>
+      <w:r>
+        <w:t xml:space="preserve"> </w:t>
+      </w:r>
+      <w:proofErr w:type="spellStart"/>
+      <w:r>
+        <w:t>klasa</w:t>
+      </w:r>
+      <w:proofErr w:type="spellEnd"/>
+      <w:r>
+        <w:t>?</w:t>
       </w:r>
     </w:p>
     <w:p>
@@ -150,8 +737,77 @@
           <w:numId w:val="4"/>
         </w:numPr>
       </w:pPr>
-      <w:r>
-        <w:t>Pretragu primarnih (zelenih) podataka po zadatom uslogu, koji su to uslovi?</w:t>
+      <w:proofErr w:type="spellStart"/>
+      <w:r>
+        <w:t>Pretragu</w:t>
+      </w:r>
+      <w:proofErr w:type="spellEnd"/>
+      <w:r>
+        <w:t xml:space="preserve"> </w:t>
+      </w:r>
+      <w:proofErr w:type="spellStart"/>
+      <w:r>
+        <w:t>primarnih</w:t>
+      </w:r>
+      <w:proofErr w:type="spellEnd"/>
+      <w:r>
+        <w:t xml:space="preserve"> (</w:t>
+      </w:r>
+      <w:proofErr w:type="spellStart"/>
+      <w:r>
+        <w:t>zelenih</w:t>
+      </w:r>
+      <w:proofErr w:type="spellEnd"/>
+      <w:r>
+        <w:t xml:space="preserve">) </w:t>
+      </w:r>
+      <w:proofErr w:type="spellStart"/>
+      <w:r>
+        <w:t>podataka</w:t>
+      </w:r>
+      <w:proofErr w:type="spellEnd"/>
+      <w:r>
+        <w:t xml:space="preserve"> po </w:t>
+      </w:r>
+      <w:proofErr w:type="spellStart"/>
+      <w:r>
+        <w:t>zadatom</w:t>
+      </w:r>
+      <w:proofErr w:type="spellEnd"/>
+      <w:r>
+        <w:t xml:space="preserve"> </w:t>
+      </w:r>
+      <w:proofErr w:type="spellStart"/>
+      <w:r>
+        <w:t>uslogu</w:t>
+      </w:r>
+      <w:proofErr w:type="spellEnd"/>
+      <w:r>
+        <w:t xml:space="preserve">, </w:t>
+      </w:r>
+      <w:proofErr w:type="spellStart"/>
+      <w:r>
+        <w:t>koji</w:t>
+      </w:r>
+      <w:proofErr w:type="spellEnd"/>
+      <w:r>
+        <w:t xml:space="preserve"> </w:t>
+      </w:r>
+      <w:proofErr w:type="spellStart"/>
+      <w:r>
+        <w:t>su</w:t>
+      </w:r>
+      <w:proofErr w:type="spellEnd"/>
+      <w:r>
+        <w:t xml:space="preserve"> to </w:t>
+      </w:r>
+      <w:proofErr w:type="spellStart"/>
+      <w:r>
+        <w:t>uslovi</w:t>
+      </w:r>
+      <w:proofErr w:type="spellEnd"/>
+      <w:r>
+        <w:t>?</w:t>
       </w:r>
     </w:p>
     <w:p>
@@ -162,8 +818,53 @@
           <w:numId w:val="4"/>
         </w:numPr>
       </w:pPr>
-      <w:r>
-        <w:t>Dodavanje novih instance primarnih I pomocnih podataka po potrebi?</w:t>
+      <w:proofErr w:type="spellStart"/>
+      <w:r>
+        <w:t>Dodavanje</w:t>
+      </w:r>
+      <w:proofErr w:type="spellEnd"/>
+      <w:r>
+        <w:t xml:space="preserve"> </w:t>
+      </w:r>
+      <w:proofErr w:type="spellStart"/>
+      <w:r>
+        <w:t>novih</w:t>
+      </w:r>
+      <w:proofErr w:type="spellEnd"/>
+      <w:r>
+        <w:t xml:space="preserve"> instance </w:t>
+      </w:r>
+      <w:proofErr w:type="spellStart"/>
+      <w:r>
+        <w:t>primarnih</w:t>
+      </w:r>
+      <w:proofErr w:type="spellEnd"/>
+      <w:r>
+        <w:t xml:space="preserve"> I </w:t>
+      </w:r>
+      <w:proofErr w:type="spellStart"/>
+      <w:r>
+        <w:t>pomocnih</w:t>
+      </w:r>
+      <w:proofErr w:type="spellEnd"/>
+      <w:r>
+        <w:t xml:space="preserve"> </w:t>
+      </w:r>
+      <w:proofErr w:type="spellStart"/>
+      <w:r>
+        <w:t>podataka</w:t>
+      </w:r>
+      <w:proofErr w:type="spellEnd"/>
+      <w:r>
+        <w:t xml:space="preserve"> po </w:t>
+      </w:r>
+      <w:proofErr w:type="spellStart"/>
+      <w:r>
+        <w:t>potrebi</w:t>
+      </w:r>
+      <w:proofErr w:type="spellEnd"/>
+      <w:r>
+        <w:t>?</w:t>
       </w:r>
     </w:p>
     <w:p>
@@ -174,8 +875,61 @@
           <w:numId w:val="4"/>
         </w:numPr>
       </w:pPr>
-      <w:r>
-        <w:t>Izmeni primarnih, ukljucuji I liste pomocnih podataka po potrebi?</w:t>
+      <w:proofErr w:type="spellStart"/>
+      <w:r>
+        <w:t>Izmeni</w:t>
+      </w:r>
+      <w:proofErr w:type="spellEnd"/>
+      <w:r>
+        <w:t xml:space="preserve"> </w:t>
+      </w:r>
+      <w:proofErr w:type="spellStart"/>
+      <w:r>
+        <w:t>primarnih</w:t>
+      </w:r>
+      <w:proofErr w:type="spellEnd"/>
+      <w:r>
+        <w:t xml:space="preserve">, </w:t>
+      </w:r>
+      <w:proofErr w:type="spellStart"/>
+      <w:r>
+        <w:t>ukljucuji</w:t>
+      </w:r>
+      <w:proofErr w:type="spellEnd"/>
+      <w:r>
+        <w:t xml:space="preserve"> I </w:t>
+      </w:r>
+      <w:proofErr w:type="spellStart"/>
+      <w:r>
+        <w:t>liste</w:t>
+      </w:r>
+      <w:proofErr w:type="spellEnd"/>
+      <w:r>
+        <w:t xml:space="preserve"> </w:t>
+      </w:r>
+      <w:proofErr w:type="spellStart"/>
+      <w:r>
+        <w:t>pomocnih</w:t>
+      </w:r>
+      <w:proofErr w:type="spellEnd"/>
+      <w:r>
+        <w:t xml:space="preserve"> </w:t>
+      </w:r>
+      <w:proofErr w:type="spellStart"/>
+      <w:r>
+        <w:t>podataka</w:t>
+      </w:r>
+      <w:proofErr w:type="spellEnd"/>
+      <w:r>
+        <w:t xml:space="preserve"> po </w:t>
+      </w:r>
+      <w:proofErr w:type="spellStart"/>
+      <w:r>
+        <w:t>potrebi</w:t>
+      </w:r>
+      <w:proofErr w:type="spellEnd"/>
+      <w:r>
+        <w:t>?</w:t>
       </w:r>
     </w:p>
     <w:p>
@@ -186,8 +940,61 @@
           <w:numId w:val="4"/>
         </w:numPr>
       </w:pPr>
-      <w:r>
-        <w:t>Brisanje primarnih, ukljucuji I liste pomocnih podataka po potrebi?</w:t>
+      <w:proofErr w:type="spellStart"/>
+      <w:r>
+        <w:t>Brisanje</w:t>
+      </w:r>
+      <w:proofErr w:type="spellEnd"/>
+      <w:r>
+        <w:t xml:space="preserve"> </w:t>
+      </w:r>
+      <w:proofErr w:type="spellStart"/>
+      <w:r>
+        <w:t>primarnih</w:t>
+      </w:r>
+      <w:proofErr w:type="spellEnd"/>
+      <w:r>
+        <w:t xml:space="preserve">, </w:t>
+      </w:r>
+      <w:proofErr w:type="spellStart"/>
+      <w:r>
+        <w:t>ukljucuji</w:t>
+      </w:r>
+      <w:proofErr w:type="spellEnd"/>
+      <w:r>
+        <w:t xml:space="preserve"> I </w:t>
+      </w:r>
+      <w:proofErr w:type="spellStart"/>
+      <w:r>
+        <w:t>liste</w:t>
+      </w:r>
+      <w:proofErr w:type="spellEnd"/>
+      <w:r>
+        <w:t xml:space="preserve"> </w:t>
+      </w:r>
+      <w:proofErr w:type="spellStart"/>
+      <w:r>
+        <w:t>pomocnih</w:t>
+      </w:r>
+      <w:proofErr w:type="spellEnd"/>
+      <w:r>
+        <w:t xml:space="preserve"> </w:t>
+      </w:r>
+      <w:proofErr w:type="spellStart"/>
+      <w:r>
+        <w:t>podataka</w:t>
+      </w:r>
+      <w:proofErr w:type="spellEnd"/>
+      <w:r>
+        <w:t xml:space="preserve"> po </w:t>
+      </w:r>
+      <w:proofErr w:type="spellStart"/>
+      <w:r>
+        <w:t>potrebi</w:t>
+      </w:r>
+      <w:proofErr w:type="spellEnd"/>
+      <w:r>
+        <w:t>?</w:t>
       </w:r>
     </w:p>
     <w:p>
@@ -198,8 +1005,29 @@
           <w:numId w:val="4"/>
         </w:numPr>
       </w:pPr>
-      <w:r>
-        <w:t>Dupliranje primarnih podataka?</w:t>
+      <w:proofErr w:type="spellStart"/>
+      <w:r>
+        <w:t>Dupliranje</w:t>
+      </w:r>
+      <w:proofErr w:type="spellEnd"/>
+      <w:r>
+        <w:t xml:space="preserve"> </w:t>
+      </w:r>
+      <w:proofErr w:type="spellStart"/>
+      <w:r>
+        <w:t>primarnih</w:t>
+      </w:r>
+      <w:proofErr w:type="spellEnd"/>
+      <w:r>
+        <w:t xml:space="preserve"> </w:t>
+      </w:r>
+      <w:proofErr w:type="spellStart"/>
+      <w:r>
+        <w:t>podataka</w:t>
+      </w:r>
+      <w:proofErr w:type="spellEnd"/>
+      <w:r>
+        <w:t>?</w:t>
       </w:r>
     </w:p>
     <w:p>
@@ -210,8 +1038,85 @@
           <w:numId w:val="4"/>
         </w:numPr>
       </w:pPr>
-      <w:r>
-        <w:t xml:space="preserve">Poništavanje i ponovno izvršavanje komande izvršene nad instancama primarnih podataka (undo/redo) = </w:t>
+      <w:proofErr w:type="spellStart"/>
+      <w:r>
+        <w:t>Poništavanje</w:t>
+      </w:r>
+      <w:proofErr w:type="spellEnd"/>
+      <w:r>
+        <w:t xml:space="preserve"> </w:t>
+      </w:r>
+      <w:proofErr w:type="spellStart"/>
+      <w:r>
+        <w:t>i</w:t>
+      </w:r>
+      <w:proofErr w:type="spellEnd"/>
+      <w:r>
+        <w:t xml:space="preserve"> </w:t>
+      </w:r>
+      <w:proofErr w:type="spellStart"/>
+      <w:r>
+        <w:t>ponovno</w:t>
+      </w:r>
+      <w:proofErr w:type="spellEnd"/>
+      <w:r>
+        <w:t xml:space="preserve"> </w:t>
+      </w:r>
+      <w:proofErr w:type="spellStart"/>
+      <w:r>
+        <w:t>izvršavanje</w:t>
+      </w:r>
+      <w:proofErr w:type="spellEnd"/>
+      <w:r>
+        <w:t xml:space="preserve"> </w:t>
+      </w:r>
+      <w:proofErr w:type="spellStart"/>
+      <w:r>
+        <w:t>komande</w:t>
+      </w:r>
+      <w:proofErr w:type="spellEnd"/>
+      <w:r>
+        <w:t xml:space="preserve"> </w:t>
+      </w:r>
+      <w:proofErr w:type="spellStart"/>
+      <w:r>
+        <w:t>izvršene</w:t>
+      </w:r>
+      <w:proofErr w:type="spellEnd"/>
+      <w:r>
+        <w:t xml:space="preserve"> </w:t>
+      </w:r>
+      <w:proofErr w:type="spellStart"/>
+      <w:r>
+        <w:t>nad</w:t>
+      </w:r>
+      <w:proofErr w:type="spellEnd"/>
+      <w:r>
+        <w:t xml:space="preserve"> </w:t>
+      </w:r>
+      <w:proofErr w:type="spellStart"/>
+      <w:r>
+        <w:t>instancama</w:t>
+      </w:r>
+      <w:proofErr w:type="spellEnd"/>
+      <w:r>
+        <w:t xml:space="preserve"> </w:t>
+      </w:r>
+      <w:proofErr w:type="spellStart"/>
+      <w:r>
+        <w:t>primarnih</w:t>
+      </w:r>
+      <w:proofErr w:type="spellEnd"/>
+      <w:r>
+        <w:t xml:space="preserve"> </w:t>
+      </w:r>
+      <w:proofErr w:type="spellStart"/>
+      <w:r>
+        <w:t>podataka</w:t>
+      </w:r>
+      <w:proofErr w:type="spellEnd"/>
+      <w:r>
+        <w:t xml:space="preserve"> (undo/redo) = </w:t>
       </w:r>
       <w:r>
         <w:rPr>
@@ -229,16 +1134,103 @@
           <w:numId w:val="4"/>
         </w:numPr>
       </w:pPr>
-      <w:r>
-        <w:t>Osvežavanje prikaza, za slučaj da je drugi korisnik napravio izmene. Osvežavanje</w:t>
-      </w:r>
-    </w:p>
-    <w:p>
-      <w:pPr>
-        <w:pStyle w:val="ListParagraph"/>
-      </w:pPr>
-      <w:r>
-        <w:t>vršiti na jedan od načina:</w:t>
+      <w:proofErr w:type="spellStart"/>
+      <w:r>
+        <w:t>Osvežavanje</w:t>
+      </w:r>
+      <w:proofErr w:type="spellEnd"/>
+      <w:r>
+        <w:t xml:space="preserve"> </w:t>
+      </w:r>
+      <w:proofErr w:type="spellStart"/>
+      <w:r>
+        <w:t>prikaza</w:t>
+      </w:r>
+      <w:proofErr w:type="spellEnd"/>
+      <w:r>
+        <w:t xml:space="preserve">, za </w:t>
+      </w:r>
+      <w:proofErr w:type="spellStart"/>
+      <w:r>
+        <w:t>slučaj</w:t>
+      </w:r>
+      <w:proofErr w:type="spellEnd"/>
+      <w:r>
+        <w:t xml:space="preserve"> da je </w:t>
+      </w:r>
+      <w:proofErr w:type="spellStart"/>
+      <w:r>
+        <w:t>drugi</w:t>
+      </w:r>
+      <w:proofErr w:type="spellEnd"/>
+      <w:r>
+        <w:t xml:space="preserve"> </w:t>
+      </w:r>
+      <w:proofErr w:type="spellStart"/>
+      <w:r>
+        <w:t>korisnik</w:t>
+      </w:r>
+      <w:proofErr w:type="spellEnd"/>
+      <w:r>
+        <w:t xml:space="preserve"> </w:t>
+      </w:r>
+      <w:proofErr w:type="spellStart"/>
+      <w:r>
+        <w:t>napravio</w:t>
+      </w:r>
+      <w:proofErr w:type="spellEnd"/>
+      <w:r>
+        <w:t xml:space="preserve"> </w:t>
+      </w:r>
+      <w:proofErr w:type="spellStart"/>
+      <w:r>
+        <w:t>izmene</w:t>
+      </w:r>
+      <w:proofErr w:type="spellEnd"/>
+      <w:r>
+        <w:t xml:space="preserve">. </w:t>
+      </w:r>
+      <w:proofErr w:type="spellStart"/>
+      <w:r>
+        <w:t>Osvežavanje</w:t>
+      </w:r>
+      <w:proofErr w:type="spellEnd"/>
+    </w:p>
+    <w:p>
+      <w:pPr>
+        <w:pStyle w:val="ListParagraph"/>
+      </w:pPr>
+      <w:proofErr w:type="spellStart"/>
+      <w:r>
+        <w:t>vršiti</w:t>
+      </w:r>
+      <w:proofErr w:type="spellEnd"/>
+      <w:r>
+        <w:t xml:space="preserve"> </w:t>
+      </w:r>
+      <w:proofErr w:type="spellStart"/>
+      <w:r>
+        <w:t>na</w:t>
+      </w:r>
+      <w:proofErr w:type="spellEnd"/>
+      <w:r>
+        <w:t xml:space="preserve"> </w:t>
+      </w:r>
+      <w:proofErr w:type="spellStart"/>
+      <w:r>
+        <w:t>jedan</w:t>
+      </w:r>
+      <w:proofErr w:type="spellEnd"/>
+      <w:r>
+        <w:t xml:space="preserve"> od </w:t>
+      </w:r>
+      <w:proofErr w:type="spellStart"/>
+      <w:r>
+        <w:t>načina</w:t>
+      </w:r>
+      <w:proofErr w:type="spellEnd"/>
+      <w:r>
+        <w:t>:</w:t>
       </w:r>
     </w:p>
     <w:p>
@@ -250,7 +1242,15 @@
         </w:numPr>
       </w:pPr>
       <w:r>
-        <w:t xml:space="preserve"> po potrebi,</w:t>
+        <w:t xml:space="preserve"> po </w:t>
+      </w:r>
+      <w:proofErr w:type="spellStart"/>
+      <w:r>
+        <w:t>potrebi</w:t>
+      </w:r>
+      <w:proofErr w:type="spellEnd"/>
+      <w:r>
+        <w:t>,</w:t>
       </w:r>
     </w:p>
     <w:p>
@@ -261,9 +1261,27 @@
           <w:numId w:val="4"/>
         </w:numPr>
       </w:pPr>
-      <w:r>
-        <w:t>na vremenski interval ili</w:t>
-      </w:r>
+      <w:proofErr w:type="spellStart"/>
+      <w:r>
+        <w:t>na</w:t>
+      </w:r>
+      <w:proofErr w:type="spellEnd"/>
+      <w:r>
+        <w:t xml:space="preserve"> </w:t>
+      </w:r>
+      <w:proofErr w:type="spellStart"/>
+      <w:r>
+        <w:t>vremenski</w:t>
+      </w:r>
+      <w:proofErr w:type="spellEnd"/>
+      <w:r>
+        <w:t xml:space="preserve"> interval </w:t>
+      </w:r>
+      <w:proofErr w:type="spellStart"/>
+      <w:r>
+        <w:t>ili</w:t>
+      </w:r>
+      <w:proofErr w:type="spellEnd"/>
     </w:p>
     <w:p>
       <w:pPr>
@@ -273,8 +1291,21 @@
           <w:numId w:val="4"/>
         </w:numPr>
       </w:pPr>
-      <w:r>
-        <w:t>na zahtev.</w:t>
+      <w:proofErr w:type="spellStart"/>
+      <w:r>
+        <w:t>na</w:t>
+      </w:r>
+      <w:proofErr w:type="spellEnd"/>
+      <w:r>
+        <w:t xml:space="preserve"> </w:t>
+      </w:r>
+      <w:proofErr w:type="spellStart"/>
+      <w:r>
+        <w:t>zahtev</w:t>
+      </w:r>
+      <w:proofErr w:type="spellEnd"/>
+      <w:r>
+        <w:t>.</w:t>
       </w:r>
     </w:p>
     <w:p>
@@ -286,7 +1317,71 @@
         </w:numPr>
       </w:pPr>
       <w:r>
-        <w:t>Da li mi biramo nacina, tj. Da li implementiramo samo jedan od ponudjena 3?</w:t>
+        <w:t xml:space="preserve">Da li mi </w:t>
+      </w:r>
+      <w:proofErr w:type="spellStart"/>
+      <w:r>
+        <w:t>biramo</w:t>
+      </w:r>
+      <w:proofErr w:type="spellEnd"/>
+      <w:r>
+        <w:t xml:space="preserve"> </w:t>
+      </w:r>
+      <w:proofErr w:type="spellStart"/>
+      <w:r>
+        <w:t>nacina</w:t>
+      </w:r>
+      <w:proofErr w:type="spellEnd"/>
+      <w:r>
+        <w:t xml:space="preserve">, </w:t>
+      </w:r>
+      <w:proofErr w:type="spellStart"/>
+      <w:r>
+        <w:t>tj</w:t>
+      </w:r>
+      <w:proofErr w:type="spellEnd"/>
+      <w:r>
+        <w:t xml:space="preserve">. Da li </w:t>
+      </w:r>
+      <w:proofErr w:type="spellStart"/>
+      <w:r>
+        <w:t>implementiramo</w:t>
+      </w:r>
+      <w:proofErr w:type="spellEnd"/>
+      <w:r>
+        <w:t xml:space="preserve"> </w:t>
+      </w:r>
+      <w:proofErr w:type="spellStart"/>
+      <w:r>
+        <w:t>samo</w:t>
+      </w:r>
+      <w:proofErr w:type="spellEnd"/>
+      <w:r>
+        <w:t xml:space="preserve"> </w:t>
+      </w:r>
+      <w:proofErr w:type="spellStart"/>
+      <w:r>
+        <w:t>jedan</w:t>
+      </w:r>
+      <w:proofErr w:type="spellEnd"/>
+      <w:r>
+        <w:t xml:space="preserve"> </w:t>
+      </w:r>
+      <w:proofErr w:type="spellStart"/>
+      <w:r>
+        <w:t>od</w:t>
+      </w:r>
+      <w:proofErr w:type="spellEnd"/>
+      <w:r>
+        <w:t xml:space="preserve"> </w:t>
+      </w:r>
+      <w:proofErr w:type="spellStart"/>
+      <w:r>
+        <w:t>ponudjena</w:t>
+      </w:r>
+      <w:proofErr w:type="spellEnd"/>
+      <w:r>
+        <w:t xml:space="preserve"> 3?</w:t>
       </w:r>
     </w:p>
     <w:p>
@@ -297,9 +1392,43 @@
           <w:numId w:val="4"/>
         </w:numPr>
       </w:pPr>
-      <w:r>
-        <w:t>Mogu se podici odjednom vise nezavisnih klijenata</w:t>
-      </w:r>
+      <w:proofErr w:type="spellStart"/>
+      <w:r>
+        <w:t>Mogu</w:t>
+      </w:r>
+      <w:proofErr w:type="spellEnd"/>
+      <w:r>
+        <w:t xml:space="preserve"> se </w:t>
+      </w:r>
+      <w:proofErr w:type="spellStart"/>
+      <w:r>
+        <w:t>podici</w:t>
+      </w:r>
+      <w:proofErr w:type="spellEnd"/>
+      <w:r>
+        <w:t xml:space="preserve"> </w:t>
+      </w:r>
+      <w:proofErr w:type="spellStart"/>
+      <w:r>
+        <w:t>odjednom</w:t>
+      </w:r>
+      <w:proofErr w:type="spellEnd"/>
+      <w:r>
+        <w:t xml:space="preserve"> vise </w:t>
+      </w:r>
+      <w:proofErr w:type="spellStart"/>
+      <w:r>
+        <w:t>nezavisnih</w:t>
+      </w:r>
+      <w:proofErr w:type="spellEnd"/>
+      <w:r>
+        <w:t xml:space="preserve"> </w:t>
+      </w:r>
+      <w:proofErr w:type="spellStart"/>
+      <w:r>
+        <w:t>klijenata</w:t>
+      </w:r>
+      <w:proofErr w:type="spellEnd"/>
     </w:p>
     <w:p>
       <w:pPr>
@@ -309,8 +1438,133 @@
           <w:numId w:val="4"/>
         </w:numPr>
       </w:pPr>
-      <w:r>
-        <w:t>Ukoliko dodje do konflikta pri radu sa primarnim podacima (izmena ili brisanje), potrebno je izbaciti pitanje sa 2 opcije:</w:t>
+      <w:proofErr w:type="spellStart"/>
+      <w:r>
+        <w:t>Ukoliko</w:t>
+      </w:r>
+      <w:proofErr w:type="spellEnd"/>
+      <w:r>
+        <w:t xml:space="preserve"> </w:t>
+      </w:r>
+      <w:proofErr w:type="spellStart"/>
+      <w:r>
+        <w:t>dodje</w:t>
+      </w:r>
+      <w:proofErr w:type="spellEnd"/>
+      <w:r>
+        <w:t xml:space="preserve"> do </w:t>
+      </w:r>
+      <w:proofErr w:type="spellStart"/>
+      <w:r>
+        <w:t>konflikta</w:t>
+      </w:r>
+      <w:proofErr w:type="spellEnd"/>
+      <w:r>
+        <w:t xml:space="preserve"> </w:t>
+      </w:r>
+      <w:proofErr w:type="spellStart"/>
+      <w:r>
+        <w:t>pri</w:t>
+      </w:r>
+      <w:proofErr w:type="spellEnd"/>
+      <w:r>
+        <w:t xml:space="preserve"> </w:t>
+      </w:r>
+      <w:proofErr w:type="spellStart"/>
+      <w:r>
+        <w:t>radu</w:t>
+      </w:r>
+      <w:proofErr w:type="spellEnd"/>
+      <w:r>
+        <w:t xml:space="preserve"> </w:t>
+      </w:r>
+      <w:proofErr w:type="spellStart"/>
+      <w:r>
+        <w:t>sa</w:t>
+      </w:r>
+      <w:proofErr w:type="spellEnd"/>
+      <w:r>
+        <w:t xml:space="preserve"> </w:t>
+      </w:r>
+      <w:proofErr w:type="spellStart"/>
+      <w:r>
+        <w:t>primarnim</w:t>
+      </w:r>
+      <w:proofErr w:type="spellEnd"/>
+      <w:r>
+        <w:t xml:space="preserve"> </w:t>
+      </w:r>
+      <w:proofErr w:type="spellStart"/>
+      <w:r>
+        <w:t>podacima</w:t>
+      </w:r>
+      <w:proofErr w:type="spellEnd"/>
+      <w:r>
+        <w:t xml:space="preserve"> (</w:t>
+      </w:r>
+      <w:proofErr w:type="spellStart"/>
+      <w:r>
+        <w:t>izmena</w:t>
+      </w:r>
+      <w:proofErr w:type="spellEnd"/>
+      <w:r>
+        <w:t xml:space="preserve"> </w:t>
+      </w:r>
+      <w:proofErr w:type="spellStart"/>
+      <w:r>
+        <w:t>ili</w:t>
+      </w:r>
+      <w:proofErr w:type="spellEnd"/>
+      <w:r>
+        <w:t xml:space="preserve"> </w:t>
+      </w:r>
+      <w:proofErr w:type="spellStart"/>
+      <w:r>
+        <w:t>brisanje</w:t>
+      </w:r>
+      <w:proofErr w:type="spellEnd"/>
+      <w:r>
+        <w:t xml:space="preserve">), </w:t>
+      </w:r>
+      <w:proofErr w:type="spellStart"/>
+      <w:r>
+        <w:t>potrebno</w:t>
+      </w:r>
+      <w:proofErr w:type="spellEnd"/>
+      <w:r>
+        <w:t xml:space="preserve"> je </w:t>
+      </w:r>
+      <w:proofErr w:type="spellStart"/>
+      <w:r>
+        <w:t>izbaciti</w:t>
+      </w:r>
+      <w:proofErr w:type="spellEnd"/>
+      <w:r>
+        <w:t xml:space="preserve"> </w:t>
+      </w:r>
+      <w:proofErr w:type="spellStart"/>
+      <w:r>
+        <w:t>pitanje</w:t>
+      </w:r>
+      <w:proofErr w:type="spellEnd"/>
+      <w:r>
+        <w:t xml:space="preserve"> </w:t>
+      </w:r>
+      <w:proofErr w:type="spellStart"/>
+      <w:r>
+        <w:t>sa</w:t>
+      </w:r>
+      <w:proofErr w:type="spellEnd"/>
+      <w:r>
+        <w:t xml:space="preserve"> 2 </w:t>
+      </w:r>
+      <w:proofErr w:type="spellStart"/>
+      <w:r>
+        <w:t>opcije</w:t>
+      </w:r>
+      <w:proofErr w:type="spellEnd"/>
+      <w:r>
+        <w:t>:</w:t>
       </w:r>
     </w:p>
     <w:p>
@@ -321,9 +1575,27 @@
           <w:numId w:val="4"/>
         </w:numPr>
       </w:pPr>
-      <w:r>
-        <w:t>Odbaciti svoje ismene, ili</w:t>
-      </w:r>
+      <w:proofErr w:type="spellStart"/>
+      <w:r>
+        <w:t>Odbaciti</w:t>
+      </w:r>
+      <w:proofErr w:type="spellEnd"/>
+      <w:r>
+        <w:t xml:space="preserve"> </w:t>
+      </w:r>
+      <w:proofErr w:type="spellStart"/>
+      <w:r>
+        <w:t>svoje</w:t>
+      </w:r>
+      <w:proofErr w:type="spellEnd"/>
+      <w:r>
+        <w:t xml:space="preserve"> ismene, </w:t>
+      </w:r>
+      <w:proofErr w:type="spellStart"/>
+      <w:r>
+        <w:t>ili</w:t>
+      </w:r>
+      <w:proofErr w:type="spellEnd"/>
     </w:p>
     <w:p>
       <w:pPr>
@@ -333,8 +1605,21 @@
           <w:numId w:val="4"/>
         </w:numPr>
       </w:pPr>
-      <w:r>
-        <w:t xml:space="preserve">Pregaziti tudje </w:t>
+      <w:proofErr w:type="spellStart"/>
+      <w:r>
+        <w:t>Pregaziti</w:t>
+      </w:r>
+      <w:proofErr w:type="spellEnd"/>
+      <w:r>
+        <w:t xml:space="preserve"> </w:t>
+      </w:r>
+      <w:proofErr w:type="spellStart"/>
+      <w:r>
+        <w:t>tudje</w:t>
+      </w:r>
+      <w:proofErr w:type="spellEnd"/>
+      <w:r>
+        <w:t xml:space="preserve"> </w:t>
       </w:r>
       <w:r>
         <w:t>ismene</w:t>
@@ -344,9 +1629,19 @@
       <w:pPr>
         <w:pStyle w:val="Heading2"/>
       </w:pPr>
-      <w:r>
-        <w:t>Inicijalizacija podataka</w:t>
-      </w:r>
+      <w:proofErr w:type="spellStart"/>
+      <w:r>
+        <w:t>Inicijalizacija</w:t>
+      </w:r>
+      <w:proofErr w:type="spellEnd"/>
+      <w:r>
+        <w:t xml:space="preserve"> </w:t>
+      </w:r>
+      <w:proofErr w:type="spellStart"/>
+      <w:r>
+        <w:t>podataka</w:t>
+      </w:r>
+      <w:proofErr w:type="spellEnd"/>
     </w:p>
     <w:p>
       <w:pPr>
@@ -356,8 +1651,29 @@
           <w:numId w:val="5"/>
         </w:numPr>
       </w:pPr>
-      <w:r>
-        <w:t>Napisati funkciju koja:</w:t>
+      <w:proofErr w:type="spellStart"/>
+      <w:r>
+        <w:t>Napisati</w:t>
+      </w:r>
+      <w:proofErr w:type="spellEnd"/>
+      <w:r>
+        <w:t xml:space="preserve"> </w:t>
+      </w:r>
+      <w:proofErr w:type="spellStart"/>
+      <w:r>
+        <w:t>funkciju</w:t>
+      </w:r>
+      <w:proofErr w:type="spellEnd"/>
+      <w:r>
+        <w:t xml:space="preserve"> </w:t>
+      </w:r>
+      <w:proofErr w:type="spellStart"/>
+      <w:r>
+        <w:t>koja</w:t>
+      </w:r>
+      <w:proofErr w:type="spellEnd"/>
+      <w:r>
+        <w:t>:</w:t>
       </w:r>
     </w:p>
     <w:p>
@@ -368,9 +1684,43 @@
           <w:numId w:val="5"/>
         </w:numPr>
       </w:pPr>
-      <w:r>
-        <w:t>Proverava da li postoje inicijalni podaci i</w:t>
-      </w:r>
+      <w:proofErr w:type="spellStart"/>
+      <w:r>
+        <w:t>Proverava</w:t>
+      </w:r>
+      <w:proofErr w:type="spellEnd"/>
+      <w:r>
+        <w:t xml:space="preserve"> da li </w:t>
+      </w:r>
+      <w:proofErr w:type="spellStart"/>
+      <w:r>
+        <w:t>postoje</w:t>
+      </w:r>
+      <w:proofErr w:type="spellEnd"/>
+      <w:r>
+        <w:t xml:space="preserve"> </w:t>
+      </w:r>
+      <w:proofErr w:type="spellStart"/>
+      <w:r>
+        <w:t>inicijalni</w:t>
+      </w:r>
+      <w:proofErr w:type="spellEnd"/>
+      <w:r>
+        <w:t xml:space="preserve"> </w:t>
+      </w:r>
+      <w:proofErr w:type="spellStart"/>
+      <w:r>
+        <w:t>podaci</w:t>
+      </w:r>
+      <w:proofErr w:type="spellEnd"/>
+      <w:r>
+        <w:t xml:space="preserve"> </w:t>
+      </w:r>
+      <w:proofErr w:type="spellStart"/>
+      <w:r>
+        <w:t>i</w:t>
+      </w:r>
+      <w:proofErr w:type="spellEnd"/>
     </w:p>
     <w:p>
       <w:pPr>
@@ -380,8 +1730,37 @@
           <w:numId w:val="5"/>
         </w:numPr>
       </w:pPr>
-      <w:r>
-        <w:t>Dodaje ih ukoliko ne postoje.</w:t>
+      <w:proofErr w:type="spellStart"/>
+      <w:r>
+        <w:t>Dodaje</w:t>
+      </w:r>
+      <w:proofErr w:type="spellEnd"/>
+      <w:r>
+        <w:t xml:space="preserve"> </w:t>
+      </w:r>
+      <w:proofErr w:type="spellStart"/>
+      <w:r>
+        <w:t>ih</w:t>
+      </w:r>
+      <w:proofErr w:type="spellEnd"/>
+      <w:r>
+        <w:t xml:space="preserve"> </w:t>
+      </w:r>
+      <w:proofErr w:type="spellStart"/>
+      <w:r>
+        <w:t>ukoliko</w:t>
+      </w:r>
+      <w:proofErr w:type="spellEnd"/>
+      <w:r>
+        <w:t xml:space="preserve"> ne </w:t>
+      </w:r>
+      <w:proofErr w:type="spellStart"/>
+      <w:r>
+        <w:t>postoje</w:t>
+      </w:r>
+      <w:proofErr w:type="spellEnd"/>
+      <w:r>
+        <w:t>.</w:t>
       </w:r>
     </w:p>
     <w:p>
@@ -393,7 +1772,47 @@
         </w:numPr>
       </w:pPr>
       <w:r>
-        <w:t>Da li se to odnosi na inicijalnog admina u bazi?</w:t>
+        <w:t xml:space="preserve">Da li se to </w:t>
+      </w:r>
+      <w:proofErr w:type="spellStart"/>
+      <w:r>
+        <w:t>odnosi</w:t>
+      </w:r>
+      <w:proofErr w:type="spellEnd"/>
+      <w:r>
+        <w:t xml:space="preserve"> </w:t>
+      </w:r>
+      <w:proofErr w:type="spellStart"/>
+      <w:r>
+        <w:t>na</w:t>
+      </w:r>
+      <w:proofErr w:type="spellEnd"/>
+      <w:r>
+        <w:t xml:space="preserve"> </w:t>
+      </w:r>
+      <w:proofErr w:type="spellStart"/>
+      <w:r>
+        <w:t>inicijalnog</w:t>
+      </w:r>
+      <w:proofErr w:type="spellEnd"/>
+      <w:r>
+        <w:t xml:space="preserve"> </w:t>
+      </w:r>
+      <w:proofErr w:type="spellStart"/>
+      <w:r>
+        <w:t>admina</w:t>
+      </w:r>
+      <w:proofErr w:type="spellEnd"/>
+      <w:r>
+        <w:t xml:space="preserve"> u </w:t>
+      </w:r>
+      <w:proofErr w:type="spellStart"/>
+      <w:r>
+        <w:t>bazi</w:t>
+      </w:r>
+      <w:proofErr w:type="spellEnd"/>
+      <w:r>
+        <w:t>?</w:t>
       </w:r>
     </w:p>
     <w:p/>
@@ -412,6 +1831,9 @@
         <w:lastRenderedPageBreak/>
         <w:t>Sign in, sign out.</w:t>
       </w:r>
+      <w:r>
+        <w:t xml:space="preserve"> ++</w:t>
+      </w:r>
     </w:p>
     <w:p>
       <w:pPr>
@@ -421,8 +1843,24 @@
           <w:numId w:val="5"/>
         </w:numPr>
       </w:pPr>
-      <w:r>
-        <w:t>Glavni admin u bazi.</w:t>
+      <w:proofErr w:type="spellStart"/>
+      <w:r>
+        <w:t>Glavni</w:t>
+      </w:r>
+      <w:proofErr w:type="spellEnd"/>
+      <w:r>
+        <w:t xml:space="preserve"> admin u </w:t>
+      </w:r>
+      <w:proofErr w:type="spellStart"/>
+      <w:r>
+        <w:t>bazi</w:t>
+      </w:r>
+      <w:proofErr w:type="spellEnd"/>
+      <w:r>
+        <w:t>.</w:t>
+      </w:r>
+      <w:r>
+        <w:t xml:space="preserve"> ++</w:t>
       </w:r>
     </w:p>
     <w:p>
@@ -434,7 +1872,34 @@
         </w:numPr>
       </w:pPr>
       <w:r>
-        <w:t>Admin kreira druge korisnike.</w:t>
+        <w:t xml:space="preserve">Admin </w:t>
+      </w:r>
+      <w:proofErr w:type="spellStart"/>
+      <w:r>
+        <w:t>kreira</w:t>
+      </w:r>
+      <w:proofErr w:type="spellEnd"/>
+      <w:r>
+        <w:t xml:space="preserve"> </w:t>
+      </w:r>
+      <w:proofErr w:type="spellStart"/>
+      <w:r>
+        <w:t>druge</w:t>
+      </w:r>
+      <w:proofErr w:type="spellEnd"/>
+      <w:r>
+        <w:t xml:space="preserve"> </w:t>
+      </w:r>
+      <w:proofErr w:type="spellStart"/>
+      <w:r>
+        <w:t>korisnike</w:t>
+      </w:r>
+      <w:proofErr w:type="spellEnd"/>
+      <w:r>
+        <w:t>.</w:t>
+      </w:r>
+      <w:r>
+        <w:t xml:space="preserve"> ++</w:t>
       </w:r>
     </w:p>
     <w:p>
@@ -446,7 +1911,34 @@
         </w:numPr>
       </w:pPr>
       <w:r>
-        <w:t>Admin izvrsava ostale akcije.</w:t>
+        <w:t xml:space="preserve">Admin </w:t>
+      </w:r>
+      <w:proofErr w:type="spellStart"/>
+      <w:r>
+        <w:t>izvrsava</w:t>
+      </w:r>
+      <w:proofErr w:type="spellEnd"/>
+      <w:r>
+        <w:t xml:space="preserve"> </w:t>
+      </w:r>
+      <w:proofErr w:type="spellStart"/>
+      <w:r>
+        <w:t>ostale</w:t>
+      </w:r>
+      <w:proofErr w:type="spellEnd"/>
+      <w:r>
+        <w:t xml:space="preserve"> </w:t>
+      </w:r>
+      <w:proofErr w:type="spellStart"/>
+      <w:r>
+        <w:t>akcije</w:t>
+      </w:r>
+      <w:proofErr w:type="spellEnd"/>
+      <w:r>
+        <w:t>.</w:t>
+      </w:r>
+      <w:r>
+        <w:t xml:space="preserve"> ++</w:t>
       </w:r>
     </w:p>
     <w:p>
@@ -457,8 +1949,27 @@
           <w:numId w:val="5"/>
         </w:numPr>
       </w:pPr>
-      <w:r>
-        <w:t>Moze biti vise admin.</w:t>
+      <w:proofErr w:type="spellStart"/>
+      <w:r>
+        <w:t>Moze</w:t>
+      </w:r>
+      <w:proofErr w:type="spellEnd"/>
+      <w:r>
+        <w:t xml:space="preserve"> </w:t>
+      </w:r>
+      <w:proofErr w:type="spellStart"/>
+      <w:r>
+        <w:t>biti</w:t>
+      </w:r>
+      <w:proofErr w:type="spellEnd"/>
+      <w:r>
+        <w:t xml:space="preserve"> vise admin.</w:t>
+      </w:r>
+      <w:r>
+        <w:t xml:space="preserve"> ++</w:t>
+      </w:r>
+      <w:r>
+        <w:t xml:space="preserve"> </w:t>
       </w:r>
     </w:p>
     <w:p>
@@ -469,8 +1980,83 @@
           <w:numId w:val="5"/>
         </w:numPr>
       </w:pPr>
-      <w:r>
-        <w:t>Svaki korisnik moze da izmeni svoje osnovne podatke : ime I prezime.</w:t>
+      <w:proofErr w:type="spellStart"/>
+      <w:r>
+        <w:t>Svaki</w:t>
+      </w:r>
+      <w:proofErr w:type="spellEnd"/>
+      <w:r>
+        <w:t xml:space="preserve"> </w:t>
+      </w:r>
+      <w:proofErr w:type="spellStart"/>
+      <w:r>
+        <w:t>korisnik</w:t>
+      </w:r>
+      <w:proofErr w:type="spellEnd"/>
+      <w:r>
+        <w:t xml:space="preserve"> </w:t>
+      </w:r>
+      <w:proofErr w:type="spellStart"/>
+      <w:r>
+        <w:t>moze</w:t>
+      </w:r>
+      <w:proofErr w:type="spellEnd"/>
+      <w:r>
+        <w:t xml:space="preserve"> da </w:t>
+      </w:r>
+      <w:proofErr w:type="spellStart"/>
+      <w:r>
+        <w:t>izmeni</w:t>
+      </w:r>
+      <w:proofErr w:type="spellEnd"/>
+      <w:r>
+        <w:t xml:space="preserve"> </w:t>
+      </w:r>
+      <w:proofErr w:type="spellStart"/>
+      <w:r>
+        <w:t>svoje</w:t>
+      </w:r>
+      <w:proofErr w:type="spellEnd"/>
+      <w:r>
+        <w:t xml:space="preserve"> </w:t>
+      </w:r>
+      <w:proofErr w:type="spellStart"/>
+      <w:r>
+        <w:t>osnovne</w:t>
+      </w:r>
+      <w:proofErr w:type="spellEnd"/>
+      <w:r>
+        <w:t xml:space="preserve"> </w:t>
+      </w:r>
+      <w:proofErr w:type="spellStart"/>
+      <w:r>
+        <w:t>podatke</w:t>
+      </w:r>
+      <w:proofErr w:type="spellEnd"/>
+      <w:r>
+        <w:t xml:space="preserve"> : </w:t>
+      </w:r>
+      <w:proofErr w:type="spellStart"/>
+      <w:r>
+        <w:t>ime</w:t>
+      </w:r>
+      <w:proofErr w:type="spellEnd"/>
+      <w:r>
+        <w:t xml:space="preserve"> I </w:t>
+      </w:r>
+      <w:proofErr w:type="spellStart"/>
+      <w:r>
+        <w:t>prezime</w:t>
+      </w:r>
+      <w:proofErr w:type="spellEnd"/>
+      <w:r>
+        <w:t>.</w:t>
+      </w:r>
+      <w:r>
+        <w:t xml:space="preserve"> </w:t>
+      </w:r>
+      <w:r>
+        <w:t>++</w:t>
       </w:r>
     </w:p>
     <w:p>
@@ -481,8 +2067,86 @@
           <w:numId w:val="5"/>
         </w:numPr>
       </w:pPr>
-      <w:r>
-        <w:t>Prikaz svih instance zelene klase, sa pomocnim prikazima instance ostalih klasa.</w:t>
+      <w:proofErr w:type="spellStart"/>
+      <w:r>
+        <w:t>Prikaz</w:t>
+      </w:r>
+      <w:proofErr w:type="spellEnd"/>
+      <w:r>
+        <w:t xml:space="preserve"> </w:t>
+      </w:r>
+      <w:proofErr w:type="spellStart"/>
+      <w:r>
+        <w:t>svih</w:t>
+      </w:r>
+      <w:proofErr w:type="spellEnd"/>
+      <w:r>
+        <w:t xml:space="preserve"> instance </w:t>
+      </w:r>
+      <w:proofErr w:type="spellStart"/>
+      <w:r>
+        <w:t>zelene</w:t>
+      </w:r>
+      <w:proofErr w:type="spellEnd"/>
+      <w:r>
+        <w:t xml:space="preserve"> </w:t>
+      </w:r>
+      <w:proofErr w:type="spellStart"/>
+      <w:r>
+        <w:t>klase</w:t>
+      </w:r>
+      <w:proofErr w:type="spellEnd"/>
+      <w:r>
+        <w:t xml:space="preserve">, </w:t>
+      </w:r>
+      <w:proofErr w:type="spellStart"/>
+      <w:r>
+        <w:t>sa</w:t>
+      </w:r>
+      <w:proofErr w:type="spellEnd"/>
+      <w:r>
+        <w:t xml:space="preserve"> </w:t>
+      </w:r>
+      <w:proofErr w:type="spellStart"/>
+      <w:r>
+        <w:t>pomocnim</w:t>
+      </w:r>
+      <w:proofErr w:type="spellEnd"/>
+      <w:r>
+        <w:t xml:space="preserve"> </w:t>
+      </w:r>
+      <w:proofErr w:type="spellStart"/>
+      <w:r>
+        <w:t>prikazima</w:t>
+      </w:r>
+      <w:proofErr w:type="spellEnd"/>
+      <w:r>
+        <w:t xml:space="preserve"> instance </w:t>
+      </w:r>
+      <w:proofErr w:type="spellStart"/>
+      <w:r>
+        <w:t>ostalih</w:t>
+      </w:r>
+      <w:proofErr w:type="spellEnd"/>
+      <w:r>
+        <w:t xml:space="preserve"> </w:t>
+      </w:r>
+      <w:proofErr w:type="spellStart"/>
+      <w:r>
+        <w:t>klasa</w:t>
+      </w:r>
+      <w:proofErr w:type="spellEnd"/>
+      <w:r>
+        <w:t>.</w:t>
+      </w:r>
+      <w:r>
+        <w:t xml:space="preserve"> </w:t>
+      </w:r>
+      <w:r>
+        <w:t>++</w:t>
+      </w:r>
+      <w:r>
+        <w:t xml:space="preserve"> </w:t>
       </w:r>
     </w:p>
     <w:p>
@@ -493,8 +2157,53 @@
           <w:numId w:val="5"/>
         </w:numPr>
       </w:pPr>
-      <w:r>
-        <w:t>Pretragu primarnih zelenih podataka po zadatom uslovu.</w:t>
+      <w:proofErr w:type="spellStart"/>
+      <w:r>
+        <w:t>Pretragu</w:t>
+      </w:r>
+      <w:proofErr w:type="spellEnd"/>
+      <w:r>
+        <w:t xml:space="preserve"> </w:t>
+      </w:r>
+      <w:proofErr w:type="spellStart"/>
+      <w:r>
+        <w:t>primarnih</w:t>
+      </w:r>
+      <w:proofErr w:type="spellEnd"/>
+      <w:r>
+        <w:t xml:space="preserve"> </w:t>
+      </w:r>
+      <w:proofErr w:type="spellStart"/>
+      <w:r>
+        <w:t>zelenih</w:t>
+      </w:r>
+      <w:proofErr w:type="spellEnd"/>
+      <w:r>
+        <w:t xml:space="preserve"> </w:t>
+      </w:r>
+      <w:proofErr w:type="spellStart"/>
+      <w:r>
+        <w:t>podataka</w:t>
+      </w:r>
+      <w:proofErr w:type="spellEnd"/>
+      <w:r>
+        <w:t xml:space="preserve"> po </w:t>
+      </w:r>
+      <w:proofErr w:type="spellStart"/>
+      <w:r>
+        <w:t>zadatom</w:t>
+      </w:r>
+      <w:proofErr w:type="spellEnd"/>
+      <w:r>
+        <w:t xml:space="preserve"> </w:t>
+      </w:r>
+      <w:proofErr w:type="spellStart"/>
+      <w:r>
+        <w:t>uslovu</w:t>
+      </w:r>
+      <w:proofErr w:type="spellEnd"/>
+      <w:r>
+        <w:t>.</w:t>
       </w:r>
     </w:p>
     <w:p>
@@ -505,8 +2214,59 @@
           <w:numId w:val="5"/>
         </w:numPr>
       </w:pPr>
-      <w:r>
-        <w:t>Dodavanje novih instance zelenih I pomocnih podataka po potrebi.</w:t>
+      <w:proofErr w:type="spellStart"/>
+      <w:r>
+        <w:t>Dodavanje</w:t>
+      </w:r>
+      <w:proofErr w:type="spellEnd"/>
+      <w:r>
+        <w:t xml:space="preserve"> </w:t>
+      </w:r>
+      <w:proofErr w:type="spellStart"/>
+      <w:r>
+        <w:t>novih</w:t>
+      </w:r>
+      <w:proofErr w:type="spellEnd"/>
+      <w:r>
+        <w:t xml:space="preserve"> instance </w:t>
+      </w:r>
+      <w:proofErr w:type="spellStart"/>
+      <w:r>
+        <w:t>zelenih</w:t>
+      </w:r>
+      <w:proofErr w:type="spellEnd"/>
+      <w:r>
+        <w:t xml:space="preserve"> I </w:t>
+      </w:r>
+      <w:proofErr w:type="spellStart"/>
+      <w:r>
+        <w:t>pomocnih</w:t>
+      </w:r>
+      <w:proofErr w:type="spellEnd"/>
+      <w:r>
+        <w:t xml:space="preserve"> </w:t>
+      </w:r>
+      <w:proofErr w:type="spellStart"/>
+      <w:r>
+        <w:t>podataka</w:t>
+      </w:r>
+      <w:proofErr w:type="spellEnd"/>
+      <w:r>
+        <w:t xml:space="preserve"> po </w:t>
+      </w:r>
+      <w:proofErr w:type="spellStart"/>
+      <w:r>
+        <w:t>potrebi</w:t>
+      </w:r>
+      <w:proofErr w:type="spellEnd"/>
+      <w:r>
+        <w:t>.</w:t>
+      </w:r>
+      <w:r>
+        <w:t xml:space="preserve"> </w:t>
+      </w:r>
+      <w:r>
+        <w:t>++</w:t>
       </w:r>
     </w:p>
     <w:p>
@@ -517,8 +2277,13 @@
           <w:numId w:val="5"/>
         </w:numPr>
       </w:pPr>
-      <w:r>
-        <w:t xml:space="preserve">Izmenu </w:t>
+      <w:proofErr w:type="spellStart"/>
+      <w:r>
+        <w:t>Izmenu</w:t>
+      </w:r>
+      <w:proofErr w:type="spellEnd"/>
+      <w:r>
+        <w:t xml:space="preserve"> </w:t>
       </w:r>
       <w:r>
         <w:t>–––––</w:t>
@@ -528,6 +2293,12 @@
       </w:r>
       <w:r>
         <w:t>––––––</w:t>
+      </w:r>
+      <w:r>
+        <w:t xml:space="preserve"> </w:t>
+      </w:r>
+      <w:r>
+        <w:t xml:space="preserve"> ++</w:t>
       </w:r>
     </w:p>
     <w:p>
@@ -538,11 +2309,22 @@
           <w:numId w:val="5"/>
         </w:numPr>
       </w:pPr>
-      <w:r>
-        <w:t xml:space="preserve">Brisanje </w:t>
+      <w:proofErr w:type="spellStart"/>
+      <w:r>
+        <w:t>Brisanje</w:t>
+      </w:r>
+      <w:proofErr w:type="spellEnd"/>
+      <w:r>
+        <w:t xml:space="preserve"> </w:t>
       </w:r>
       <w:r>
         <w:t>––––––||––––––</w:t>
+      </w:r>
+      <w:r>
+        <w:t xml:space="preserve"> </w:t>
+      </w:r>
+      <w:r>
+        <w:t xml:space="preserve"> ++</w:t>
       </w:r>
     </w:p>
     <w:p>
@@ -554,7 +2336,39 @@
         </w:numPr>
       </w:pPr>
       <w:r>
-        <w:t>Undo – redo nad treiranje novih treninga.</w:t>
+        <w:t xml:space="preserve">Undo – redo </w:t>
+      </w:r>
+      <w:proofErr w:type="spellStart"/>
+      <w:r>
+        <w:t>nad</w:t>
+      </w:r>
+      <w:proofErr w:type="spellEnd"/>
+      <w:r>
+        <w:t xml:space="preserve"> </w:t>
+      </w:r>
+      <w:proofErr w:type="spellStart"/>
+      <w:r>
+        <w:t>treiranje</w:t>
+      </w:r>
+      <w:proofErr w:type="spellEnd"/>
+      <w:r>
+        <w:t xml:space="preserve"> </w:t>
+      </w:r>
+      <w:proofErr w:type="spellStart"/>
+      <w:r>
+        <w:t>novih</w:t>
+      </w:r>
+      <w:proofErr w:type="spellEnd"/>
+      <w:r>
+        <w:t xml:space="preserve"> </w:t>
+      </w:r>
+      <w:proofErr w:type="spellStart"/>
+      <w:r>
+        <w:t>treninga</w:t>
+      </w:r>
+      <w:proofErr w:type="spellEnd"/>
+      <w:r>
+        <w:t>.</w:t>
       </w:r>
     </w:p>
     <w:p>
@@ -565,8 +2379,13 @@
           <w:numId w:val="5"/>
         </w:numPr>
       </w:pPr>
-      <w:r>
-        <w:t>Dugme za refresh.</w:t>
+      <w:proofErr w:type="spellStart"/>
+      <w:r>
+        <w:t>Dugme</w:t>
+      </w:r>
+      <w:proofErr w:type="spellEnd"/>
+      <w:r>
+        <w:t xml:space="preserve"> za refresh.</w:t>
       </w:r>
     </w:p>
     <w:p>
@@ -577,8 +2396,21 @@
           <w:numId w:val="5"/>
         </w:numPr>
       </w:pPr>
-      <w:r>
-        <w:t>Problrm trasakcije.</w:t>
+      <w:proofErr w:type="spellStart"/>
+      <w:r>
+        <w:t>Problrm</w:t>
+      </w:r>
+      <w:proofErr w:type="spellEnd"/>
+      <w:r>
+        <w:t xml:space="preserve"> </w:t>
+      </w:r>
+      <w:proofErr w:type="spellStart"/>
+      <w:r>
+        <w:t>trasakcije</w:t>
+      </w:r>
+      <w:proofErr w:type="spellEnd"/>
+      <w:r>
+        <w:t>.</w:t>
       </w:r>
     </w:p>
     <w:p>
@@ -589,8 +2421,37 @@
           <w:numId w:val="5"/>
         </w:numPr>
       </w:pPr>
-      <w:r>
-        <w:t>Logovanje akcija sa log4net bibliotekom.</w:t>
+      <w:proofErr w:type="spellStart"/>
+      <w:r>
+        <w:t>Logovanje</w:t>
+      </w:r>
+      <w:proofErr w:type="spellEnd"/>
+      <w:r>
+        <w:t xml:space="preserve"> </w:t>
+      </w:r>
+      <w:proofErr w:type="spellStart"/>
+      <w:r>
+        <w:t>akcija</w:t>
+      </w:r>
+      <w:proofErr w:type="spellEnd"/>
+      <w:r>
+        <w:t xml:space="preserve"> </w:t>
+      </w:r>
+      <w:proofErr w:type="spellStart"/>
+      <w:r>
+        <w:t>sa</w:t>
+      </w:r>
+      <w:proofErr w:type="spellEnd"/>
+      <w:r>
+        <w:t xml:space="preserve"> log4net </w:t>
+      </w:r>
+      <w:proofErr w:type="spellStart"/>
+      <w:r>
+        <w:t>bibliotekom</w:t>
+      </w:r>
+      <w:proofErr w:type="spellEnd"/>
+      <w:r>
+        <w:t>.</w:t>
       </w:r>
     </w:p>
     <w:p>
@@ -601,8 +2462,53 @@
           <w:numId w:val="5"/>
         </w:numPr>
       </w:pPr>
-      <w:r>
-        <w:t>Klijent treba da vidi sve svoje dogadjaje.</w:t>
+      <w:proofErr w:type="spellStart"/>
+      <w:r>
+        <w:t>Klijent</w:t>
+      </w:r>
+      <w:proofErr w:type="spellEnd"/>
+      <w:r>
+        <w:t xml:space="preserve"> </w:t>
+      </w:r>
+      <w:proofErr w:type="spellStart"/>
+      <w:r>
+        <w:t>treba</w:t>
+      </w:r>
+      <w:proofErr w:type="spellEnd"/>
+      <w:r>
+        <w:t xml:space="preserve"> da </w:t>
+      </w:r>
+      <w:proofErr w:type="spellStart"/>
+      <w:r>
+        <w:t>vidi</w:t>
+      </w:r>
+      <w:proofErr w:type="spellEnd"/>
+      <w:r>
+        <w:t xml:space="preserve"> </w:t>
+      </w:r>
+      <w:proofErr w:type="spellStart"/>
+      <w:r>
+        <w:t>sve</w:t>
+      </w:r>
+      <w:proofErr w:type="spellEnd"/>
+      <w:r>
+        <w:t xml:space="preserve"> </w:t>
+      </w:r>
+      <w:proofErr w:type="spellStart"/>
+      <w:r>
+        <w:t>svoje</w:t>
+      </w:r>
+      <w:proofErr w:type="spellEnd"/>
+      <w:r>
+        <w:t xml:space="preserve"> </w:t>
+      </w:r>
+      <w:proofErr w:type="spellStart"/>
+      <w:r>
+        <w:t>dogadjaje</w:t>
+      </w:r>
+      <w:proofErr w:type="spellEnd"/>
+      <w:r>
+        <w:t>.</w:t>
       </w:r>
     </w:p>
     <w:p>
@@ -614,10 +2520,77 @@
         </w:numPr>
       </w:pPr>
       <w:r>
-        <w:t>Provera da li postoji glavni admin u bazi, 2 trenera. Ako ne postoji doda ih.</w:t>
+        <w:t xml:space="preserve">Provera da li </w:t>
+      </w:r>
+      <w:proofErr w:type="spellStart"/>
+      <w:r>
+        <w:t>postoji</w:t>
+      </w:r>
+      <w:proofErr w:type="spellEnd"/>
+      <w:r>
+        <w:t xml:space="preserve"> </w:t>
+      </w:r>
+      <w:proofErr w:type="spellStart"/>
+      <w:r>
+        <w:t>glavni</w:t>
+      </w:r>
+      <w:proofErr w:type="spellEnd"/>
+      <w:r>
+        <w:t xml:space="preserve"> admin u </w:t>
+      </w:r>
+      <w:proofErr w:type="spellStart"/>
+      <w:r>
+        <w:t>bazi</w:t>
+      </w:r>
+      <w:proofErr w:type="spellEnd"/>
+      <w:r>
+        <w:t xml:space="preserve">, 2 </w:t>
+      </w:r>
+      <w:proofErr w:type="spellStart"/>
+      <w:r>
+        <w:t>t</w:t>
       </w:r>
       <w:bookmarkStart w:id="0" w:name="_GoBack"/>
       <w:bookmarkEnd w:id="0"/>
+      <w:r>
+        <w:t>renera</w:t>
+      </w:r>
+      <w:proofErr w:type="spellEnd"/>
+      <w:r>
+        <w:t>. A</w:t>
+      </w:r>
+      <w:proofErr w:type="spellStart"/>
+      <w:r>
+        <w:t>ko</w:t>
+      </w:r>
+      <w:proofErr w:type="spellEnd"/>
+      <w:r>
+        <w:t xml:space="preserve"> ne </w:t>
+      </w:r>
+      <w:proofErr w:type="spellStart"/>
+      <w:r>
+        <w:t>postoji</w:t>
+      </w:r>
+      <w:proofErr w:type="spellEnd"/>
+      <w:r>
+        <w:t xml:space="preserve"> </w:t>
+      </w:r>
+      <w:proofErr w:type="spellStart"/>
+      <w:r>
+        <w:t>doda</w:t>
+      </w:r>
+      <w:proofErr w:type="spellEnd"/>
+      <w:r>
+        <w:t xml:space="preserve"> </w:t>
+      </w:r>
+      <w:proofErr w:type="spellStart"/>
+      <w:r>
+        <w:t>ih</w:t>
+      </w:r>
+      <w:proofErr w:type="spellEnd"/>
+      <w:r>
+        <w:t>.</w:t>
+      </w:r>
     </w:p>
     <w:sectPr>
       <w:pgSz w:w="12240" w:h="15840"/>
@@ -1657,7 +3630,6 @@
   <w:style w:type="character" w:default="1" w:styleId="DefaultParagraphFont">
     <w:name w:val="Default Paragraph Font"/>
     <w:uiPriority w:val="1"/>
-    <w:semiHidden/>
     <w:unhideWhenUsed/>
   </w:style>
   <w:style w:type="table" w:default="1" w:styleId="TableNormal">

</xml_diff>